<commit_message>
Referencias de la docu actualizadas
</commit_message>
<xml_diff>
--- a/Documentación_Manual_Usuario.docx
+++ b/Documentación_Manual_Usuario.docx
@@ -557,9 +557,13 @@
             <w14:round/>
           </w14:textOutline>
         </w:rPr>
-        <w:t>Amand</w:t>
-      </w:r>
-      <w:r>
+        <w:t>Amanda  Solano  Astorga  2013100025</w:t>
+      </w:r>
+    </w:p>
+    <w:p>
+      <w:pPr>
+        <w:spacing w:after="39"/>
+        <w:jc w:val="center"/>
         <w:rPr>
           <w:b/>
           <w:color w:val="2F5496" w:themeColor="accent5" w:themeShade="BF"/>
@@ -576,13 +580,8 @@
             <w14:round/>
           </w14:textOutline>
         </w:rPr>
-        <w:t>a  Solano  Astorga  2013100025</w:t>
-      </w:r>
-    </w:p>
-    <w:p>
-      <w:pPr>
-        <w:spacing w:after="39"/>
-        <w:jc w:val="center"/>
+      </w:pPr>
+      <w:r>
         <w:rPr>
           <w:b/>
           <w:color w:val="2F5496" w:themeColor="accent5" w:themeShade="BF"/>
@@ -599,8 +598,13 @@
             <w14:round/>
           </w14:textOutline>
         </w:rPr>
-      </w:pPr>
-      <w:r>
+        <w:t>Liza  Chaves  Carranza  2013016573</w:t>
+      </w:r>
+    </w:p>
+    <w:p>
+      <w:pPr>
+        <w:spacing w:after="39"/>
+        <w:jc w:val="center"/>
         <w:rPr>
           <w:b/>
           <w:color w:val="2F5496" w:themeColor="accent5" w:themeShade="BF"/>
@@ -617,8 +621,7 @@
             <w14:round/>
           </w14:textOutline>
         </w:rPr>
-        <w:t>Liza  Chaves  Carranza  2013016573</w:t>
-      </w:r>
+      </w:pPr>
     </w:p>
     <w:p>
       <w:pPr>
@@ -663,11 +666,7 @@
           </w14:textOutline>
         </w:rPr>
       </w:pPr>
-    </w:p>
-    <w:p>
-      <w:pPr>
-        <w:spacing w:after="39"/>
-        <w:jc w:val="center"/>
+      <w:r>
         <w:rPr>
           <w:b/>
           <w:color w:val="2F5496" w:themeColor="accent5" w:themeShade="BF"/>
@@ -684,8 +683,13 @@
             <w14:round/>
           </w14:textOutline>
         </w:rPr>
-      </w:pPr>
-      <w:r>
+        <w:t>Fecha de Entrega: 22/10/2015</w:t>
+      </w:r>
+    </w:p>
+    <w:p>
+      <w:pPr>
+        <w:spacing w:after="39"/>
+        <w:jc w:val="center"/>
         <w:rPr>
           <w:b/>
           <w:color w:val="2F5496" w:themeColor="accent5" w:themeShade="BF"/>
@@ -702,8 +706,7 @@
             <w14:round/>
           </w14:textOutline>
         </w:rPr>
-        <w:t>Fecha de Entrega: 22/10/2015</w:t>
-      </w:r>
+      </w:pPr>
     </w:p>
     <w:p>
       <w:pPr>
@@ -729,8 +732,6 @@
     </w:p>
     <w:p>
       <w:pPr>
-        <w:spacing w:after="39"/>
-        <w:jc w:val="center"/>
         <w:rPr>
           <w:b/>
           <w:color w:val="2F5496" w:themeColor="accent5" w:themeShade="BF"/>
@@ -748,9 +749,7 @@
           </w14:textOutline>
         </w:rPr>
       </w:pPr>
-    </w:p>
-    <w:p>
-      <w:pPr>
+      <w:r>
         <w:rPr>
           <w:b/>
           <w:color w:val="2F5496" w:themeColor="accent5" w:themeShade="BF"/>
@@ -767,24 +766,6 @@
             <w14:round/>
           </w14:textOutline>
         </w:rPr>
-      </w:pPr>
-      <w:r>
-        <w:rPr>
-          <w:b/>
-          <w:color w:val="2F5496" w:themeColor="accent5" w:themeShade="BF"/>
-          <w:sz w:val="28"/>
-          <w:lang w:val="es-CR"/>
-          <w14:shadow w14:blurRad="38100" w14:dist="19050" w14:dir="2700000" w14:sx="100000" w14:sy="100000" w14:kx="0" w14:ky="0" w14:algn="tl">
-            <w14:schemeClr w14:val="dk1">
-              <w14:alpha w14:val="60000"/>
-            </w14:schemeClr>
-          </w14:shadow>
-          <w14:textOutline w14:w="0" w14:cap="flat" w14:cmpd="sng" w14:algn="ctr">
-            <w14:noFill/>
-            <w14:prstDash w14:val="solid"/>
-            <w14:round/>
-          </w14:textOutline>
-        </w:rPr>
         <w:lastRenderedPageBreak/>
         <w:t>Arquitectura y Diseño</w:t>
       </w:r>
@@ -817,7 +798,23 @@
           <w:sz w:val="28"/>
           <w:lang w:val="es-CR"/>
         </w:rPr>
-        <w:t>r Visual Studio Community 2015.</w:t>
+        <w:t xml:space="preserve">r Visual Studio </w:t>
+      </w:r>
+      <w:proofErr w:type="spellStart"/>
+      <w:r>
+        <w:rPr>
+          <w:sz w:val="28"/>
+          <w:lang w:val="es-CR"/>
+        </w:rPr>
+        <w:t>Community</w:t>
+      </w:r>
+      <w:proofErr w:type="spellEnd"/>
+      <w:r>
+        <w:rPr>
+          <w:sz w:val="28"/>
+          <w:lang w:val="es-CR"/>
+        </w:rPr>
+        <w:t xml:space="preserve"> 2015.</w:t>
       </w:r>
     </w:p>
     <w:p>
@@ -834,15 +831,57 @@
           <w:sz w:val="28"/>
           <w:lang w:val="es-CR"/>
         </w:rPr>
-        <w:t xml:space="preserve">Se utilizó el Client ODT para poder interactuar entre Oracle y C#, y para SQL Server se utilizaron los namespaces </w:t>
-      </w:r>
+        <w:t xml:space="preserve">Se utilizó el </w:t>
+      </w:r>
+      <w:proofErr w:type="spellStart"/>
+      <w:r>
+        <w:rPr>
+          <w:sz w:val="28"/>
+          <w:lang w:val="es-CR"/>
+        </w:rPr>
+        <w:t>Client</w:t>
+      </w:r>
+      <w:proofErr w:type="spellEnd"/>
+      <w:r>
+        <w:rPr>
+          <w:sz w:val="28"/>
+          <w:lang w:val="es-CR"/>
+        </w:rPr>
+        <w:t xml:space="preserve"> ODT para poder interactuar entre Oracle y C#, y para SQL Server se utilizaron los </w:t>
+      </w:r>
+      <w:proofErr w:type="spellStart"/>
+      <w:r>
+        <w:rPr>
+          <w:sz w:val="28"/>
+          <w:lang w:val="es-CR"/>
+        </w:rPr>
+        <w:t>namespaces</w:t>
+      </w:r>
+      <w:proofErr w:type="spellEnd"/>
+      <w:r>
+        <w:rPr>
+          <w:sz w:val="28"/>
+          <w:lang w:val="es-CR"/>
+        </w:rPr>
+        <w:t xml:space="preserve"> </w:t>
+      </w:r>
+      <w:proofErr w:type="spellStart"/>
       <w:r>
         <w:rPr>
           <w:i/>
           <w:sz w:val="28"/>
           <w:lang w:val="es-CR"/>
         </w:rPr>
-        <w:t xml:space="preserve">system.Data </w:t>
+        <w:t>system.Data</w:t>
+      </w:r>
+      <w:proofErr w:type="spellEnd"/>
+      <w:r>
+        <w:rPr>
+          <w:i/>
+          <w:sz w:val="28"/>
+          <w:lang w:val="es-CR"/>
+        </w:rPr>
+        <w:t xml:space="preserve"> </w:t>
       </w:r>
       <w:r>
         <w:rPr>
@@ -851,13 +890,33 @@
         </w:rPr>
         <w:t xml:space="preserve">y </w:t>
       </w:r>
+      <w:proofErr w:type="spellStart"/>
       <w:r>
         <w:rPr>
           <w:i/>
           <w:sz w:val="28"/>
           <w:lang w:val="es-CR"/>
         </w:rPr>
-        <w:t xml:space="preserve">system.Data.SqlClient,, </w:t>
+        <w:t>system.Data.SqlClient</w:t>
+      </w:r>
+      <w:proofErr w:type="spellEnd"/>
+      <w:proofErr w:type="gramStart"/>
+      <w:r>
+        <w:rPr>
+          <w:i/>
+          <w:sz w:val="28"/>
+          <w:lang w:val="es-CR"/>
+        </w:rPr>
+        <w:t>,,</w:t>
+      </w:r>
+      <w:proofErr w:type="gramEnd"/>
+      <w:r>
+        <w:rPr>
+          <w:i/>
+          <w:sz w:val="28"/>
+          <w:lang w:val="es-CR"/>
+        </w:rPr>
+        <w:t xml:space="preserve"> </w:t>
       </w:r>
       <w:r>
         <w:rPr>
@@ -1005,7 +1064,23 @@
           <w:sz w:val="28"/>
           <w:lang w:val="es-CR"/>
         </w:rPr>
-        <w:t>Una nota muy importante es la aclaración de que el proyecto, por una razón desconocida, no compila la primera vez que se le da “Start” al proyecto, por lo que es necesario correr el proyecto una segunda vez para que funcione.</w:t>
+        <w:t>Una nota muy importante es la aclaración de que el proyecto, por una razón desconocida, no compila la primera vez que se le da “</w:t>
+      </w:r>
+      <w:proofErr w:type="spellStart"/>
+      <w:r>
+        <w:rPr>
+          <w:sz w:val="28"/>
+          <w:lang w:val="es-CR"/>
+        </w:rPr>
+        <w:t>Start</w:t>
+      </w:r>
+      <w:proofErr w:type="spellEnd"/>
+      <w:r>
+        <w:rPr>
+          <w:sz w:val="28"/>
+          <w:lang w:val="es-CR"/>
+        </w:rPr>
+        <w:t>” al proyecto, por lo que es necesario correr el proyecto una segunda vez para que funcione.</w:t>
       </w:r>
     </w:p>
     <w:p>
@@ -1075,7 +1150,23 @@
           <w:sz w:val="28"/>
           <w:lang w:val="es-CR"/>
         </w:rPr>
-        <w:t>eliminar un registro de alguna tabla, el ID tiene que ser específicamente de tipo integer, sino no será posible modificar la tabla. Este caso aplica para las dos bases de datos.</w:t>
+        <w:t xml:space="preserve">eliminar un registro de alguna tabla, el ID tiene que ser específicamente de tipo </w:t>
+      </w:r>
+      <w:proofErr w:type="spellStart"/>
+      <w:r>
+        <w:rPr>
+          <w:sz w:val="28"/>
+          <w:lang w:val="es-CR"/>
+        </w:rPr>
+        <w:t>integer</w:t>
+      </w:r>
+      <w:proofErr w:type="spellEnd"/>
+      <w:r>
+        <w:rPr>
+          <w:sz w:val="28"/>
+          <w:lang w:val="es-CR"/>
+        </w:rPr>
+        <w:t>, sino no será posible modificar la tabla. Este caso aplica para las dos bases de datos.</w:t>
       </w:r>
       <w:r>
         <w:rPr>
@@ -1687,7 +1778,39 @@
           <w:sz w:val="28"/>
           <w:lang w:val="es-CR"/>
         </w:rPr>
-        <w:t>En la pestaña Información 2 se visualiza la información de procedimientos, funciones, Sinónimos y Triggers, haciendo click sobre cada objeto en el cuadro.</w:t>
+        <w:t xml:space="preserve">En la pestaña Información 2 se visualiza la información de procedimientos, funciones, Sinónimos y </w:t>
+      </w:r>
+      <w:proofErr w:type="spellStart"/>
+      <w:r>
+        <w:rPr>
+          <w:sz w:val="28"/>
+          <w:lang w:val="es-CR"/>
+        </w:rPr>
+        <w:t>Triggers</w:t>
+      </w:r>
+      <w:proofErr w:type="spellEnd"/>
+      <w:r>
+        <w:rPr>
+          <w:sz w:val="28"/>
+          <w:lang w:val="es-CR"/>
+        </w:rPr>
+        <w:t xml:space="preserve">, haciendo </w:t>
+      </w:r>
+      <w:proofErr w:type="spellStart"/>
+      <w:r>
+        <w:rPr>
+          <w:sz w:val="28"/>
+          <w:lang w:val="es-CR"/>
+        </w:rPr>
+        <w:t>click</w:t>
+      </w:r>
+      <w:proofErr w:type="spellEnd"/>
+      <w:r>
+        <w:rPr>
+          <w:sz w:val="28"/>
+          <w:lang w:val="es-CR"/>
+        </w:rPr>
+        <w:t xml:space="preserve"> sobre cada objeto en el cuadro.</w:t>
       </w:r>
     </w:p>
     <w:p>
@@ -1832,7 +1955,23 @@
           <w:sz w:val="28"/>
           <w:lang w:val="es-CR"/>
         </w:rPr>
-        <w:t>En la pestaña Información 3 se desplegará la información sobre la sesión actual y los tablespaces que se están utilizando.</w:t>
+        <w:t xml:space="preserve">En la pestaña Información 3 se desplegará la información sobre la sesión actual y los </w:t>
+      </w:r>
+      <w:proofErr w:type="spellStart"/>
+      <w:r>
+        <w:rPr>
+          <w:sz w:val="28"/>
+          <w:lang w:val="es-CR"/>
+        </w:rPr>
+        <w:t>tablespaces</w:t>
+      </w:r>
+      <w:proofErr w:type="spellEnd"/>
+      <w:r>
+        <w:rPr>
+          <w:sz w:val="28"/>
+          <w:lang w:val="es-CR"/>
+        </w:rPr>
+        <w:t xml:space="preserve"> que se están utilizando.</w:t>
       </w:r>
     </w:p>
     <w:p>
@@ -2323,7 +2462,23 @@
           <w:lang w:val="es-CR"/>
         </w:rPr>
         <w:lastRenderedPageBreak/>
-        <w:t>Luego observaremos un mensaje donde el alter table es ejecutado</w:t>
+        <w:t xml:space="preserve">Luego observaremos un mensaje donde el alter </w:t>
+      </w:r>
+      <w:proofErr w:type="spellStart"/>
+      <w:r>
+        <w:rPr>
+          <w:sz w:val="28"/>
+          <w:lang w:val="es-CR"/>
+        </w:rPr>
+        <w:t>table</w:t>
+      </w:r>
+      <w:proofErr w:type="spellEnd"/>
+      <w:r>
+        <w:rPr>
+          <w:sz w:val="28"/>
+          <w:lang w:val="es-CR"/>
+        </w:rPr>
+        <w:t xml:space="preserve"> es ejecutado</w:t>
       </w:r>
     </w:p>
     <w:p>
@@ -2589,7 +2744,23 @@
           <w:sz w:val="28"/>
           <w:lang w:val="es-CR"/>
         </w:rPr>
-        <w:t xml:space="preserve"> Eliminar columna: una vez más escogemos la tabla que queremos modificar, la columna y damos click en el botón eliminar</w:t>
+        <w:t xml:space="preserve"> Eliminar columna: una vez más escogemos la tabla que queremos modificar, la columna y damos </w:t>
+      </w:r>
+      <w:proofErr w:type="spellStart"/>
+      <w:r>
+        <w:rPr>
+          <w:sz w:val="28"/>
+          <w:lang w:val="es-CR"/>
+        </w:rPr>
+        <w:t>click</w:t>
+      </w:r>
+      <w:proofErr w:type="spellEnd"/>
+      <w:r>
+        <w:rPr>
+          <w:sz w:val="28"/>
+          <w:lang w:val="es-CR"/>
+        </w:rPr>
+        <w:t xml:space="preserve"> en el botón eliminar</w:t>
       </w:r>
     </w:p>
     <w:p>
@@ -2904,7 +3075,23 @@
           <w:lang w:val="es-CR"/>
         </w:rPr>
         <w:lastRenderedPageBreak/>
-        <w:t>Luego observamos el query que se va a ejecutar</w:t>
+        <w:t xml:space="preserve">Luego observamos el </w:t>
+      </w:r>
+      <w:proofErr w:type="spellStart"/>
+      <w:r>
+        <w:rPr>
+          <w:sz w:val="28"/>
+          <w:lang w:val="es-CR"/>
+        </w:rPr>
+        <w:t>query</w:t>
+      </w:r>
+      <w:proofErr w:type="spellEnd"/>
+      <w:r>
+        <w:rPr>
+          <w:sz w:val="28"/>
+          <w:lang w:val="es-CR"/>
+        </w:rPr>
+        <w:t xml:space="preserve"> que se va a ejecutar</w:t>
       </w:r>
     </w:p>
     <w:p>
@@ -3267,7 +3454,23 @@
           <w:lang w:val="es-CR"/>
         </w:rPr>
         <w:lastRenderedPageBreak/>
-        <w:t>Luego leemos el mensaje del query que se va a ejecutar</w:t>
+        <w:t xml:space="preserve">Luego leemos el mensaje del </w:t>
+      </w:r>
+      <w:proofErr w:type="spellStart"/>
+      <w:r>
+        <w:rPr>
+          <w:sz w:val="28"/>
+          <w:lang w:val="es-CR"/>
+        </w:rPr>
+        <w:t>query</w:t>
+      </w:r>
+      <w:proofErr w:type="spellEnd"/>
+      <w:r>
+        <w:rPr>
+          <w:sz w:val="28"/>
+          <w:lang w:val="es-CR"/>
+        </w:rPr>
+        <w:t xml:space="preserve"> que se va a ejecutar</w:t>
       </w:r>
     </w:p>
     <w:p>
@@ -3636,7 +3839,23 @@
           <w:lang w:val="es-CR"/>
         </w:rPr>
         <w:lastRenderedPageBreak/>
-        <w:t>Luego, saldrá un mensaje con el query a ejecutar</w:t>
+        <w:t xml:space="preserve">Luego, saldrá un mensaje con el </w:t>
+      </w:r>
+      <w:proofErr w:type="spellStart"/>
+      <w:r>
+        <w:rPr>
+          <w:sz w:val="28"/>
+          <w:lang w:val="es-CR"/>
+        </w:rPr>
+        <w:t>query</w:t>
+      </w:r>
+      <w:proofErr w:type="spellEnd"/>
+      <w:r>
+        <w:rPr>
+          <w:sz w:val="28"/>
+          <w:lang w:val="es-CR"/>
+        </w:rPr>
+        <w:t xml:space="preserve"> a ejecutar</w:t>
       </w:r>
     </w:p>
     <w:p>
@@ -3953,7 +4172,55 @@
           <w:sz w:val="28"/>
           <w:lang w:val="es-CR"/>
         </w:rPr>
-        <w:t>La pestaña de ejecutar querys está compuesta por 3 partes, el cuadro para escribir el query que queremos ejecutar, el cuadro de resultados, y el cuadro para visualizar el execution plan.</w:t>
+        <w:t xml:space="preserve">La pestaña de ejecutar </w:t>
+      </w:r>
+      <w:proofErr w:type="spellStart"/>
+      <w:r>
+        <w:rPr>
+          <w:sz w:val="28"/>
+          <w:lang w:val="es-CR"/>
+        </w:rPr>
+        <w:t>querys</w:t>
+      </w:r>
+      <w:proofErr w:type="spellEnd"/>
+      <w:r>
+        <w:rPr>
+          <w:sz w:val="28"/>
+          <w:lang w:val="es-CR"/>
+        </w:rPr>
+        <w:t xml:space="preserve"> está compuesta por 3 partes, el cuadro para escribir el </w:t>
+      </w:r>
+      <w:proofErr w:type="spellStart"/>
+      <w:r>
+        <w:rPr>
+          <w:sz w:val="28"/>
+          <w:lang w:val="es-CR"/>
+        </w:rPr>
+        <w:t>query</w:t>
+      </w:r>
+      <w:proofErr w:type="spellEnd"/>
+      <w:r>
+        <w:rPr>
+          <w:sz w:val="28"/>
+          <w:lang w:val="es-CR"/>
+        </w:rPr>
+        <w:t xml:space="preserve"> que queremos ejecutar, el cuadro de resultados, y el cuadro para visualizar el </w:t>
+      </w:r>
+      <w:proofErr w:type="spellStart"/>
+      <w:r>
+        <w:rPr>
+          <w:sz w:val="28"/>
+          <w:lang w:val="es-CR"/>
+        </w:rPr>
+        <w:t>execution</w:t>
+      </w:r>
+      <w:proofErr w:type="spellEnd"/>
+      <w:r>
+        <w:rPr>
+          <w:sz w:val="28"/>
+          <w:lang w:val="es-CR"/>
+        </w:rPr>
+        <w:t xml:space="preserve"> plan.</w:t>
       </w:r>
     </w:p>
     <w:p>
@@ -4370,7 +4637,23 @@
           <w:sz w:val="28"/>
           <w:lang w:val="es-CR"/>
         </w:rPr>
-        <w:t>8.4 Hacer un select de la tabla para ver los registros</w:t>
+        <w:t xml:space="preserve">8.4 Hacer un </w:t>
+      </w:r>
+      <w:proofErr w:type="spellStart"/>
+      <w:r>
+        <w:rPr>
+          <w:sz w:val="28"/>
+          <w:lang w:val="es-CR"/>
+        </w:rPr>
+        <w:t>select</w:t>
+      </w:r>
+      <w:proofErr w:type="spellEnd"/>
+      <w:r>
+        <w:rPr>
+          <w:sz w:val="28"/>
+          <w:lang w:val="es-CR"/>
+        </w:rPr>
+        <w:t xml:space="preserve"> de la tabla para ver los registros</w:t>
       </w:r>
     </w:p>
     <w:p>
@@ -4441,8 +4724,17 @@
           <w:lang w:val="es-CR"/>
         </w:rPr>
         <w:lastRenderedPageBreak/>
-        <w:t>8.5 Creación de un tipo para crear un varray</w:t>
-      </w:r>
+        <w:t xml:space="preserve">8.5 Creación de un tipo para crear un </w:t>
+      </w:r>
+      <w:proofErr w:type="spellStart"/>
+      <w:r>
+        <w:rPr>
+          <w:sz w:val="28"/>
+          <w:lang w:val="es-CR"/>
+        </w:rPr>
+        <w:t>varray</w:t>
+      </w:r>
+      <w:proofErr w:type="spellEnd"/>
       <w:r>
         <w:rPr>
           <w:noProof/>
@@ -4503,8 +4795,17 @@
           <w:sz w:val="28"/>
           <w:lang w:val="es-CR"/>
         </w:rPr>
-        <w:t>8.6 Creación del varray</w:t>
-      </w:r>
+        <w:t xml:space="preserve">8.6 Creación del </w:t>
+      </w:r>
+      <w:proofErr w:type="spellStart"/>
+      <w:r>
+        <w:rPr>
+          <w:sz w:val="28"/>
+          <w:lang w:val="es-CR"/>
+        </w:rPr>
+        <w:t>varray</w:t>
+      </w:r>
+      <w:proofErr w:type="spellEnd"/>
     </w:p>
     <w:p>
       <w:pPr>
@@ -4574,8 +4875,17 @@
           <w:lang w:val="es-CR"/>
         </w:rPr>
         <w:lastRenderedPageBreak/>
-        <w:t>8.7 Creación de una tabla con un atributo varray</w:t>
-      </w:r>
+        <w:t xml:space="preserve">8.7 Creación de una tabla con un atributo </w:t>
+      </w:r>
+      <w:proofErr w:type="spellStart"/>
+      <w:r>
+        <w:rPr>
+          <w:sz w:val="28"/>
+          <w:lang w:val="es-CR"/>
+        </w:rPr>
+        <w:t>varray</w:t>
+      </w:r>
+      <w:proofErr w:type="spellEnd"/>
       <w:r>
         <w:rPr>
           <w:noProof/>
@@ -4636,8 +4946,33 @@
           <w:sz w:val="28"/>
           <w:lang w:val="es-CR"/>
         </w:rPr>
-        <w:t>8.9 Insert en una tabla con varray</w:t>
-      </w:r>
+        <w:t xml:space="preserve">8.9 </w:t>
+      </w:r>
+      <w:proofErr w:type="spellStart"/>
+      <w:r>
+        <w:rPr>
+          <w:sz w:val="28"/>
+          <w:lang w:val="es-CR"/>
+        </w:rPr>
+        <w:t>Insert</w:t>
+      </w:r>
+      <w:proofErr w:type="spellEnd"/>
+      <w:r>
+        <w:rPr>
+          <w:sz w:val="28"/>
+          <w:lang w:val="es-CR"/>
+        </w:rPr>
+        <w:t xml:space="preserve"> en una tabla con </w:t>
+      </w:r>
+      <w:proofErr w:type="spellStart"/>
+      <w:r>
+        <w:rPr>
+          <w:sz w:val="28"/>
+          <w:lang w:val="es-CR"/>
+        </w:rPr>
+        <w:t>varray</w:t>
+      </w:r>
+      <w:proofErr w:type="spellEnd"/>
       <w:r>
         <w:rPr>
           <w:noProof/>
@@ -4707,8 +5042,33 @@
           <w:lang w:val="es-CR"/>
         </w:rPr>
         <w:lastRenderedPageBreak/>
-        <w:t>8.10 Select en una tabla con varray</w:t>
-      </w:r>
+        <w:t xml:space="preserve">8.10 </w:t>
+      </w:r>
+      <w:proofErr w:type="spellStart"/>
+      <w:r>
+        <w:rPr>
+          <w:sz w:val="28"/>
+          <w:lang w:val="es-CR"/>
+        </w:rPr>
+        <w:t>Select</w:t>
+      </w:r>
+      <w:proofErr w:type="spellEnd"/>
+      <w:r>
+        <w:rPr>
+          <w:sz w:val="28"/>
+          <w:lang w:val="es-CR"/>
+        </w:rPr>
+        <w:t xml:space="preserve"> en una tabla con </w:t>
+      </w:r>
+      <w:proofErr w:type="spellStart"/>
+      <w:r>
+        <w:rPr>
+          <w:sz w:val="28"/>
+          <w:lang w:val="es-CR"/>
+        </w:rPr>
+        <w:t>varray</w:t>
+      </w:r>
+      <w:proofErr w:type="spellEnd"/>
     </w:p>
     <w:p>
       <w:pPr>
@@ -4878,24 +5238,224 @@
     <w:p>
       <w:pPr>
         <w:rPr>
-          <w:b/>
-          <w:color w:val="2F5496" w:themeColor="accent5" w:themeShade="BF"/>
-          <w:sz w:val="28"/>
-          <w:lang w:val="es-CR"/>
-          <w14:shadow w14:blurRad="38100" w14:dist="19050" w14:dir="2700000" w14:sx="100000" w14:sy="100000" w14:kx="0" w14:ky="0" w14:algn="tl">
-            <w14:schemeClr w14:val="dk1">
-              <w14:alpha w14:val="60000"/>
-            </w14:schemeClr>
-          </w14:shadow>
-          <w14:textOutline w14:w="0" w14:cap="flat" w14:cmpd="sng" w14:algn="ctr">
-            <w14:noFill/>
-            <w14:prstDash w14:val="solid"/>
-            <w14:round/>
-          </w14:textOutline>
-        </w:rPr>
-      </w:pPr>
+          <w:sz w:val="28"/>
+          <w:lang w:val="es-CR"/>
+        </w:rPr>
+      </w:pPr>
+      <w:r>
+        <w:rPr>
+          <w:sz w:val="28"/>
+          <w:lang w:val="es-CR"/>
+        </w:rPr>
+        <w:t>Nota: Las referencias aquí citadas fueron utilizadas para investigar sobre código y poder acoplarlo a nuestras necesidades, no fueron usadas para redactar ninguna parte del manual de usuario.</w:t>
+      </w:r>
+      <w:r>
+        <w:rPr>
+          <w:sz w:val="28"/>
+          <w:lang w:val="es-CR"/>
+        </w:rPr>
+        <w:t xml:space="preserve"> Por lo tanto no están referenciadas con números en el texto, dado a que f</w:t>
+      </w:r>
+      <w:r>
+        <w:rPr>
+          <w:sz w:val="28"/>
+          <w:lang w:val="es-CR"/>
+        </w:rPr>
+        <w:t xml:space="preserve">ue un uso práctico y no literal. En los blog de programación o comunidades de la misma, no es muy común encontrar fechas de publicación o autores concretos, por lo que el formato </w:t>
+      </w:r>
+      <w:proofErr w:type="spellStart"/>
+      <w:r>
+        <w:rPr>
+          <w:sz w:val="28"/>
+          <w:lang w:val="es-CR"/>
+        </w:rPr>
+        <w:t>apa</w:t>
+      </w:r>
+      <w:proofErr w:type="spellEnd"/>
+      <w:r>
+        <w:rPr>
+          <w:sz w:val="28"/>
+          <w:lang w:val="es-CR"/>
+        </w:rPr>
+        <w:t xml:space="preserve"> se omite.</w:t>
+      </w:r>
       <w:bookmarkStart w:id="0" w:name="_GoBack"/>
       <w:bookmarkEnd w:id="0"/>
+    </w:p>
+    <w:p>
+      <w:pPr>
+        <w:pStyle w:val="Prrafodelista"/>
+        <w:numPr>
+          <w:ilvl w:val="0"/>
+          <w:numId w:val="4"/>
+        </w:numPr>
+        <w:rPr>
+          <w:sz w:val="28"/>
+          <w:lang w:val="es-CR"/>
+        </w:rPr>
+      </w:pPr>
+      <w:r>
+        <w:rPr>
+          <w:sz w:val="28"/>
+          <w:lang w:val="es-CR"/>
+        </w:rPr>
+        <w:t>https://blogdeaitor.wordpress.com/2012/10/01/introduccion-a-bases-de-da</w:t>
+      </w:r>
+      <w:r>
+        <w:rPr>
+          <w:sz w:val="28"/>
+          <w:lang w:val="es-CR"/>
+        </w:rPr>
+        <w:t>tos-objeto-relacionales-oracle/</w:t>
+      </w:r>
+    </w:p>
+    <w:p>
+      <w:pPr>
+        <w:pStyle w:val="Prrafodelista"/>
+        <w:numPr>
+          <w:ilvl w:val="0"/>
+          <w:numId w:val="4"/>
+        </w:numPr>
+        <w:rPr>
+          <w:sz w:val="28"/>
+          <w:lang w:val="es-CR"/>
+        </w:rPr>
+      </w:pPr>
+      <w:r>
+        <w:rPr>
+          <w:sz w:val="28"/>
+          <w:lang w:val="es-CR"/>
+        </w:rPr>
+        <w:t>https://msdn.microsoft.com/es-es/libr</w:t>
+      </w:r>
+      <w:r>
+        <w:rPr>
+          <w:sz w:val="28"/>
+          <w:lang w:val="es-CR"/>
+        </w:rPr>
+        <w:t>ary/haa3afyz%28v=vs.110%29.aspx</w:t>
+      </w:r>
+    </w:p>
+    <w:p>
+      <w:pPr>
+        <w:pStyle w:val="Prrafodelista"/>
+        <w:numPr>
+          <w:ilvl w:val="0"/>
+          <w:numId w:val="4"/>
+        </w:numPr>
+        <w:rPr>
+          <w:sz w:val="28"/>
+          <w:lang w:val="es-CR"/>
+        </w:rPr>
+      </w:pPr>
+      <w:r>
+        <w:rPr>
+          <w:sz w:val="28"/>
+          <w:lang w:val="es-CR"/>
+        </w:rPr>
+        <w:t>https://msdn.microsoft.com/es-es/library/system.data.oracleclient.o</w:t>
+      </w:r>
+      <w:r>
+        <w:rPr>
+          <w:sz w:val="28"/>
+          <w:lang w:val="es-CR"/>
+        </w:rPr>
+        <w:t>raclecommand%28v=vs.110%29.aspx</w:t>
+      </w:r>
+    </w:p>
+    <w:p>
+      <w:pPr>
+        <w:pStyle w:val="Prrafodelista"/>
+        <w:numPr>
+          <w:ilvl w:val="0"/>
+          <w:numId w:val="4"/>
+        </w:numPr>
+        <w:rPr>
+          <w:sz w:val="28"/>
+          <w:lang w:val="es-CR"/>
+        </w:rPr>
+      </w:pPr>
+      <w:r>
+        <w:rPr>
+          <w:sz w:val="28"/>
+          <w:lang w:val="es-CR"/>
+        </w:rPr>
+        <w:t>https://msdn.microsoft.com/es-es/libr</w:t>
+      </w:r>
+      <w:r>
+        <w:rPr>
+          <w:sz w:val="28"/>
+          <w:lang w:val="es-CR"/>
+        </w:rPr>
+        <w:t>ary/dw70f090%28v=vs.110%29.aspx</w:t>
+      </w:r>
+    </w:p>
+    <w:p>
+      <w:pPr>
+        <w:pStyle w:val="Prrafodelista"/>
+        <w:numPr>
+          <w:ilvl w:val="0"/>
+          <w:numId w:val="4"/>
+        </w:numPr>
+        <w:rPr>
+          <w:sz w:val="28"/>
+          <w:lang w:val="es-CR"/>
+        </w:rPr>
+      </w:pPr>
+      <w:r>
+        <w:rPr>
+          <w:sz w:val="28"/>
+          <w:lang w:val="es-CR"/>
+        </w:rPr>
+        <w:t>http://www.java2s.com/Tutorial/CSharp/0560__ADO.Net/</w:t>
+      </w:r>
+      <w:r>
+        <w:rPr>
+          <w:sz w:val="28"/>
+          <w:lang w:val="es-CR"/>
+        </w:rPr>
+        <w:t>UsingOracleCommandtodoquery.htm</w:t>
+      </w:r>
+    </w:p>
+    <w:p>
+      <w:pPr>
+        <w:pStyle w:val="Prrafodelista"/>
+        <w:numPr>
+          <w:ilvl w:val="0"/>
+          <w:numId w:val="4"/>
+        </w:numPr>
+        <w:rPr>
+          <w:sz w:val="28"/>
+          <w:lang w:val="es-CR"/>
+        </w:rPr>
+      </w:pPr>
+      <w:r>
+        <w:rPr>
+          <w:sz w:val="28"/>
+          <w:lang w:val="es-CR"/>
+        </w:rPr>
+        <w:t>http://pastebin.com/vQMVuNxR</w:t>
+      </w:r>
+    </w:p>
+    <w:p>
+      <w:pPr>
+        <w:pStyle w:val="Prrafodelista"/>
+        <w:numPr>
+          <w:ilvl w:val="0"/>
+          <w:numId w:val="4"/>
+        </w:numPr>
+        <w:rPr>
+          <w:sz w:val="28"/>
+          <w:lang w:val="es-CR"/>
+        </w:rPr>
+      </w:pPr>
+      <w:r>
+        <w:rPr>
+          <w:sz w:val="28"/>
+          <w:lang w:val="es-CR"/>
+        </w:rPr>
+        <w:t>http://pastebin.com/aCw83VPF</w:t>
+      </w:r>
     </w:p>
     <w:p>
       <w:pPr>
@@ -5033,6 +5593,7 @@
         </v:shapetype>
         <v:shape id="WordPictureWatermark125914766" o:spid="_x0000_s2053" type="#_x0000_t75" style="position:absolute;margin-left:0;margin-top:0;width:440.65pt;height:157.25pt;z-index:-251657216;mso-position-horizontal:center;mso-position-horizontal-relative:margin;mso-position-vertical:center;mso-position-vertical-relative:margin" o:allowincell="f">
           <v:imagedata r:id="rId1" o:title="combine_images" gain="19661f" blacklevel="22938f"/>
+          <w10:wrap anchorx="margin" anchory="margin"/>
         </v:shape>
       </w:pict>
     </w:r>
@@ -5076,6 +5637,7 @@
         </v:shapetype>
         <v:shape id="WordPictureWatermark125914767" o:spid="_x0000_s2054" type="#_x0000_t75" style="position:absolute;left:0;text-align:left;margin-left:0;margin-top:0;width:440.65pt;height:157.25pt;z-index:-251656192;mso-position-horizontal:center;mso-position-horizontal-relative:margin;mso-position-vertical:center;mso-position-vertical-relative:margin" o:allowincell="f">
           <v:imagedata r:id="rId1" o:title="combine_images" gain="19661f" blacklevel="22938f"/>
+          <w10:wrap anchorx="margin" anchory="margin"/>
         </v:shape>
       </w:pict>
     </w:r>
@@ -5121,6 +5683,7 @@
         </v:shapetype>
         <v:shape id="WordPictureWatermark125914765" o:spid="_x0000_s2052" type="#_x0000_t75" style="position:absolute;margin-left:0;margin-top:0;width:440.65pt;height:157.25pt;z-index:-251658240;mso-position-horizontal:center;mso-position-horizontal-relative:margin;mso-position-vertical:center;mso-position-vertical-relative:margin" o:allowincell="f">
           <v:imagedata r:id="rId1" o:title="combine_images" gain="19661f" blacklevel="22938f"/>
+          <w10:wrap anchorx="margin" anchory="margin"/>
         </v:shape>
       </w:pict>
     </w:r>
@@ -5220,9 +5783,9 @@
     </w:lvl>
   </w:abstractNum>
   <w:abstractNum w:abstractNumId="1" w15:restartNumberingAfterBreak="0">
-    <w:nsid w:val="56135126"/>
+    <w:nsid w:val="326F7C74"/>
     <w:multiLevelType w:val="hybridMultilevel"/>
-    <w:tmpl w:val="B002B2B6"/>
+    <w:tmpl w:val="A8484354"/>
     <w:lvl w:ilvl="0" w:tplc="04090001">
       <w:start w:val="1"/>
       <w:numFmt w:val="bullet"/>
@@ -5332,11 +5895,243 @@
       </w:rPr>
     </w:lvl>
   </w:abstractNum>
+  <w:abstractNum w:abstractNumId="2" w15:restartNumberingAfterBreak="0">
+    <w:nsid w:val="56135126"/>
+    <w:multiLevelType w:val="hybridMultilevel"/>
+    <w:tmpl w:val="B002B2B6"/>
+    <w:lvl w:ilvl="0" w:tplc="04090001">
+      <w:start w:val="1"/>
+      <w:numFmt w:val="bullet"/>
+      <w:lvlText w:val=""/>
+      <w:lvlJc w:val="left"/>
+      <w:pPr>
+        <w:ind w:left="720" w:hanging="360"/>
+      </w:pPr>
+      <w:rPr>
+        <w:rFonts w:ascii="Symbol" w:hAnsi="Symbol" w:hint="default"/>
+      </w:rPr>
+    </w:lvl>
+    <w:lvl w:ilvl="1" w:tplc="04090003" w:tentative="1">
+      <w:start w:val="1"/>
+      <w:numFmt w:val="bullet"/>
+      <w:lvlText w:val="o"/>
+      <w:lvlJc w:val="left"/>
+      <w:pPr>
+        <w:ind w:left="1440" w:hanging="360"/>
+      </w:pPr>
+      <w:rPr>
+        <w:rFonts w:ascii="Courier New" w:hAnsi="Courier New" w:cs="Courier New" w:hint="default"/>
+      </w:rPr>
+    </w:lvl>
+    <w:lvl w:ilvl="2" w:tplc="04090005" w:tentative="1">
+      <w:start w:val="1"/>
+      <w:numFmt w:val="bullet"/>
+      <w:lvlText w:val=""/>
+      <w:lvlJc w:val="left"/>
+      <w:pPr>
+        <w:ind w:left="2160" w:hanging="360"/>
+      </w:pPr>
+      <w:rPr>
+        <w:rFonts w:ascii="Wingdings" w:hAnsi="Wingdings" w:hint="default"/>
+      </w:rPr>
+    </w:lvl>
+    <w:lvl w:ilvl="3" w:tplc="04090001" w:tentative="1">
+      <w:start w:val="1"/>
+      <w:numFmt w:val="bullet"/>
+      <w:lvlText w:val=""/>
+      <w:lvlJc w:val="left"/>
+      <w:pPr>
+        <w:ind w:left="2880" w:hanging="360"/>
+      </w:pPr>
+      <w:rPr>
+        <w:rFonts w:ascii="Symbol" w:hAnsi="Symbol" w:hint="default"/>
+      </w:rPr>
+    </w:lvl>
+    <w:lvl w:ilvl="4" w:tplc="04090003" w:tentative="1">
+      <w:start w:val="1"/>
+      <w:numFmt w:val="bullet"/>
+      <w:lvlText w:val="o"/>
+      <w:lvlJc w:val="left"/>
+      <w:pPr>
+        <w:ind w:left="3600" w:hanging="360"/>
+      </w:pPr>
+      <w:rPr>
+        <w:rFonts w:ascii="Courier New" w:hAnsi="Courier New" w:cs="Courier New" w:hint="default"/>
+      </w:rPr>
+    </w:lvl>
+    <w:lvl w:ilvl="5" w:tplc="04090005" w:tentative="1">
+      <w:start w:val="1"/>
+      <w:numFmt w:val="bullet"/>
+      <w:lvlText w:val=""/>
+      <w:lvlJc w:val="left"/>
+      <w:pPr>
+        <w:ind w:left="4320" w:hanging="360"/>
+      </w:pPr>
+      <w:rPr>
+        <w:rFonts w:ascii="Wingdings" w:hAnsi="Wingdings" w:hint="default"/>
+      </w:rPr>
+    </w:lvl>
+    <w:lvl w:ilvl="6" w:tplc="04090001" w:tentative="1">
+      <w:start w:val="1"/>
+      <w:numFmt w:val="bullet"/>
+      <w:lvlText w:val=""/>
+      <w:lvlJc w:val="left"/>
+      <w:pPr>
+        <w:ind w:left="5040" w:hanging="360"/>
+      </w:pPr>
+      <w:rPr>
+        <w:rFonts w:ascii="Symbol" w:hAnsi="Symbol" w:hint="default"/>
+      </w:rPr>
+    </w:lvl>
+    <w:lvl w:ilvl="7" w:tplc="04090003" w:tentative="1">
+      <w:start w:val="1"/>
+      <w:numFmt w:val="bullet"/>
+      <w:lvlText w:val="o"/>
+      <w:lvlJc w:val="left"/>
+      <w:pPr>
+        <w:ind w:left="5760" w:hanging="360"/>
+      </w:pPr>
+      <w:rPr>
+        <w:rFonts w:ascii="Courier New" w:hAnsi="Courier New" w:cs="Courier New" w:hint="default"/>
+      </w:rPr>
+    </w:lvl>
+    <w:lvl w:ilvl="8" w:tplc="04090005" w:tentative="1">
+      <w:start w:val="1"/>
+      <w:numFmt w:val="bullet"/>
+      <w:lvlText w:val=""/>
+      <w:lvlJc w:val="left"/>
+      <w:pPr>
+        <w:ind w:left="6480" w:hanging="360"/>
+      </w:pPr>
+      <w:rPr>
+        <w:rFonts w:ascii="Wingdings" w:hAnsi="Wingdings" w:hint="default"/>
+      </w:rPr>
+    </w:lvl>
+  </w:abstractNum>
+  <w:abstractNum w:abstractNumId="3" w15:restartNumberingAfterBreak="0">
+    <w:nsid w:val="67BE2CEC"/>
+    <w:multiLevelType w:val="hybridMultilevel"/>
+    <w:tmpl w:val="2932B232"/>
+    <w:lvl w:ilvl="0" w:tplc="04090001">
+      <w:start w:val="1"/>
+      <w:numFmt w:val="bullet"/>
+      <w:lvlText w:val=""/>
+      <w:lvlJc w:val="left"/>
+      <w:pPr>
+        <w:ind w:left="720" w:hanging="360"/>
+      </w:pPr>
+      <w:rPr>
+        <w:rFonts w:ascii="Symbol" w:hAnsi="Symbol" w:hint="default"/>
+      </w:rPr>
+    </w:lvl>
+    <w:lvl w:ilvl="1" w:tplc="04090003" w:tentative="1">
+      <w:start w:val="1"/>
+      <w:numFmt w:val="bullet"/>
+      <w:lvlText w:val="o"/>
+      <w:lvlJc w:val="left"/>
+      <w:pPr>
+        <w:ind w:left="1440" w:hanging="360"/>
+      </w:pPr>
+      <w:rPr>
+        <w:rFonts w:ascii="Courier New" w:hAnsi="Courier New" w:cs="Courier New" w:hint="default"/>
+      </w:rPr>
+    </w:lvl>
+    <w:lvl w:ilvl="2" w:tplc="04090005" w:tentative="1">
+      <w:start w:val="1"/>
+      <w:numFmt w:val="bullet"/>
+      <w:lvlText w:val=""/>
+      <w:lvlJc w:val="left"/>
+      <w:pPr>
+        <w:ind w:left="2160" w:hanging="360"/>
+      </w:pPr>
+      <w:rPr>
+        <w:rFonts w:ascii="Wingdings" w:hAnsi="Wingdings" w:hint="default"/>
+      </w:rPr>
+    </w:lvl>
+    <w:lvl w:ilvl="3" w:tplc="04090001" w:tentative="1">
+      <w:start w:val="1"/>
+      <w:numFmt w:val="bullet"/>
+      <w:lvlText w:val=""/>
+      <w:lvlJc w:val="left"/>
+      <w:pPr>
+        <w:ind w:left="2880" w:hanging="360"/>
+      </w:pPr>
+      <w:rPr>
+        <w:rFonts w:ascii="Symbol" w:hAnsi="Symbol" w:hint="default"/>
+      </w:rPr>
+    </w:lvl>
+    <w:lvl w:ilvl="4" w:tplc="04090003" w:tentative="1">
+      <w:start w:val="1"/>
+      <w:numFmt w:val="bullet"/>
+      <w:lvlText w:val="o"/>
+      <w:lvlJc w:val="left"/>
+      <w:pPr>
+        <w:ind w:left="3600" w:hanging="360"/>
+      </w:pPr>
+      <w:rPr>
+        <w:rFonts w:ascii="Courier New" w:hAnsi="Courier New" w:cs="Courier New" w:hint="default"/>
+      </w:rPr>
+    </w:lvl>
+    <w:lvl w:ilvl="5" w:tplc="04090005" w:tentative="1">
+      <w:start w:val="1"/>
+      <w:numFmt w:val="bullet"/>
+      <w:lvlText w:val=""/>
+      <w:lvlJc w:val="left"/>
+      <w:pPr>
+        <w:ind w:left="4320" w:hanging="360"/>
+      </w:pPr>
+      <w:rPr>
+        <w:rFonts w:ascii="Wingdings" w:hAnsi="Wingdings" w:hint="default"/>
+      </w:rPr>
+    </w:lvl>
+    <w:lvl w:ilvl="6" w:tplc="04090001" w:tentative="1">
+      <w:start w:val="1"/>
+      <w:numFmt w:val="bullet"/>
+      <w:lvlText w:val=""/>
+      <w:lvlJc w:val="left"/>
+      <w:pPr>
+        <w:ind w:left="5040" w:hanging="360"/>
+      </w:pPr>
+      <w:rPr>
+        <w:rFonts w:ascii="Symbol" w:hAnsi="Symbol" w:hint="default"/>
+      </w:rPr>
+    </w:lvl>
+    <w:lvl w:ilvl="7" w:tplc="04090003" w:tentative="1">
+      <w:start w:val="1"/>
+      <w:numFmt w:val="bullet"/>
+      <w:lvlText w:val="o"/>
+      <w:lvlJc w:val="left"/>
+      <w:pPr>
+        <w:ind w:left="5760" w:hanging="360"/>
+      </w:pPr>
+      <w:rPr>
+        <w:rFonts w:ascii="Courier New" w:hAnsi="Courier New" w:cs="Courier New" w:hint="default"/>
+      </w:rPr>
+    </w:lvl>
+    <w:lvl w:ilvl="8" w:tplc="04090005" w:tentative="1">
+      <w:start w:val="1"/>
+      <w:numFmt w:val="bullet"/>
+      <w:lvlText w:val=""/>
+      <w:lvlJc w:val="left"/>
+      <w:pPr>
+        <w:ind w:left="6480" w:hanging="360"/>
+      </w:pPr>
+      <w:rPr>
+        <w:rFonts w:ascii="Wingdings" w:hAnsi="Wingdings" w:hint="default"/>
+      </w:rPr>
+    </w:lvl>
+  </w:abstractNum>
   <w:num w:numId="1">
-    <w:abstractNumId w:val="1"/>
+    <w:abstractNumId w:val="2"/>
   </w:num>
   <w:num w:numId="2">
     <w:abstractNumId w:val="0"/>
+  </w:num>
+  <w:num w:numId="3">
+    <w:abstractNumId w:val="3"/>
+  </w:num>
+  <w:num w:numId="4">
+    <w:abstractNumId w:val="1"/>
   </w:num>
 </w:numbering>
 </file>
@@ -5856,6 +6651,17 @@
       <w:contextualSpacing/>
     </w:pPr>
   </w:style>
+  <w:style w:type="character" w:styleId="Hipervnculo">
+    <w:name w:val="Hyperlink"/>
+    <w:basedOn w:val="Fuentedeprrafopredeter"/>
+    <w:uiPriority w:val="99"/>
+    <w:unhideWhenUsed/>
+    <w:rsid w:val="00EE00B2"/>
+    <w:rPr>
+      <w:color w:val="0563C1" w:themeColor="hyperlink"/>
+      <w:u w:val="single"/>
+    </w:rPr>
+  </w:style>
 </w:styles>
 </file>
 

</xml_diff>